<commit_message>
Update descriptions by incorporating comments from reviewers.
	modified:   RMLands Landcover Type Descriptions FAQ.docx
	modified:   _CMM/Curlleaf Mountain Mahogany Draft Description.docx
	modified:   _DFTO/Doug Fir Tanoak Draft Description.docx
	modified:   _LPN/LPN Draft Description.docx
	modified:   _LSG/Black and Low Sagebrush Draft Description.docx
	modified:   _MHW/Montane Hardwood Draft Description.docx
	modified:   _MRIP/Montane Riparian Draft Description.docx
	modified:   _OCFW/OCFW Class Transitions.xlsx
	modified:   _RFR/RFR Draft Description.docx
	modified:   _SAGE/Big Sagebrush Draft Description.docx
	modified:   _SCN/Subalpine Conifer Draft Description.docx
</commit_message>
<xml_diff>
--- a/RMLands Landcover Type Descriptions FAQ.docx
+++ b/RMLands Landcover Type Descriptions FAQ.docx
@@ -188,21 +188,7 @@
         <w:rPr>
           <w:rFonts w:ascii="Garamond" w:hAnsi="Garamond"/>
         </w:rPr>
-        <w:t xml:space="preserve">ity fire) or are regulated by management (e.g., </w:t>
-      </w:r>
-      <w:proofErr w:type="spellStart"/>
-      <w:r>
-        <w:rPr>
-          <w:rFonts w:ascii="Garamond" w:hAnsi="Garamond"/>
-        </w:rPr>
-        <w:t>silviculture</w:t>
-      </w:r>
-      <w:proofErr w:type="spellEnd"/>
-      <w:r>
-        <w:rPr>
-          <w:rFonts w:ascii="Garamond" w:hAnsi="Garamond"/>
-        </w:rPr>
-        <w:t>). Other cover types (e.g., meadows, barren, water) are treated as having a single, static condition and are not affected over time by the interplay of disturbance and succession.</w:t>
+        <w:t>ity fire) or are regulated by management (e.g., silviculture). Other cover types (e.g., meadows, barren, water) are treated as having a single, static condition and are not affected over time by the interplay of disturbance and succession.</w:t>
       </w:r>
     </w:p>
     <w:p>
@@ -292,8 +278,6 @@
         </w:rPr>
         <w:t xml:space="preserve">What is a patch? </w:t>
       </w:r>
-      <w:bookmarkStart w:id="0" w:name="_GoBack"/>
-      <w:bookmarkEnd w:id="0"/>
     </w:p>
     <w:p>
       <w:pPr>
@@ -564,35 +548,13 @@
         <w:rPr>
           <w:rFonts w:ascii="Garamond" w:hAnsi="Garamond"/>
         </w:rPr>
-        <w:t xml:space="preserve"> </w:t>
-      </w:r>
-      <w:proofErr w:type="spellStart"/>
-      <w:r>
-        <w:rPr>
-          <w:rFonts w:ascii="Garamond" w:hAnsi="Garamond"/>
-        </w:rPr>
-        <w:t>LandFire</w:t>
-      </w:r>
-      <w:proofErr w:type="spellEnd"/>
-      <w:r>
-        <w:rPr>
-          <w:rFonts w:ascii="Garamond" w:hAnsi="Garamond"/>
-        </w:rPr>
-        <w:t xml:space="preserve"> </w:t>
-      </w:r>
-      <w:proofErr w:type="spellStart"/>
-      <w:r>
-        <w:rPr>
-          <w:rFonts w:ascii="Garamond" w:hAnsi="Garamond"/>
-        </w:rPr>
-        <w:t>BpS</w:t>
-      </w:r>
-      <w:proofErr w:type="spellEnd"/>
-      <w:r>
-        <w:rPr>
-          <w:rFonts w:ascii="Garamond" w:hAnsi="Garamond"/>
-        </w:rPr>
-        <w:t xml:space="preserve"> models refer to high, mixed, and low severity regimes, in RMLands we will only model high and low mortality effects of disturbance events. After a fire is </w:t>
+        <w:t xml:space="preserve"> LandFire</w:t>
+      </w:r>
+      <w:r>
+        <w:rPr>
+          <w:rFonts w:ascii="Garamond" w:hAnsi="Garamond"/>
+        </w:rPr>
+        <w:t xml:space="preserve"> BpS models refer to high, mixed, and low severity regimes, in RMLands we will only model high and low mortality effects of disturbance events. After a fire is </w:t>
       </w:r>
       <w:r>
         <w:rPr>
@@ -682,21 +644,7 @@
         <w:rPr>
           <w:rFonts w:ascii="Garamond" w:hAnsi="Garamond"/>
         </w:rPr>
-        <w:t xml:space="preserve">In our model, all high mortality patches are reset </w:t>
-      </w:r>
-      <w:proofErr w:type="spellStart"/>
-      <w:r>
-        <w:rPr>
-          <w:rFonts w:ascii="Garamond" w:hAnsi="Garamond"/>
-        </w:rPr>
-        <w:t>successionally</w:t>
-      </w:r>
-      <w:proofErr w:type="spellEnd"/>
-      <w:r>
-        <w:rPr>
-          <w:rFonts w:ascii="Garamond" w:hAnsi="Garamond"/>
-        </w:rPr>
-        <w:t xml:space="preserve"> to early development, while low mortality patches may transition to an open condition of the same age or </w:t>
+        <w:t xml:space="preserve">In our model, all high mortality patches are reset successionally to early development, while low mortality patches may transition to an open condition of the same age or </w:t>
       </w:r>
       <w:r>
         <w:rPr>
@@ -720,7 +668,15 @@
         <w:rPr>
           <w:rFonts w:ascii="Garamond" w:hAnsi="Garamond"/>
         </w:rPr>
-        <w:t>. Thus, ALL disturbance events are technically "mixed" severity disturbances, and the area within the perimeter of a disturbance event would typically be comprised of a mixture  of high severity, low severity and undisturbed patches.</w:t>
+        <w:t xml:space="preserve">. Thus, ALL disturbance events are technically "mixed" severity disturbances, and the area within the perimeter of a disturbance event would typically be comprised of a mixture </w:t>
+      </w:r>
+      <w:bookmarkStart w:id="0" w:name="_GoBack"/>
+      <w:bookmarkEnd w:id="0"/>
+      <w:r>
+        <w:rPr>
+          <w:rFonts w:ascii="Garamond" w:hAnsi="Garamond"/>
+        </w:rPr>
+        <w:t>of high severity, low severity and undisturbed patches.</w:t>
       </w:r>
     </w:p>
     <w:p>
@@ -931,21 +887,7 @@
         <w:rPr>
           <w:rFonts w:ascii="Garamond" w:hAnsi="Garamond"/>
         </w:rPr>
-        <w:t xml:space="preserve"> and the user-specified total number of disturbance events per </w:t>
-      </w:r>
-      <w:proofErr w:type="spellStart"/>
-      <w:r>
-        <w:rPr>
-          <w:rFonts w:ascii="Garamond" w:hAnsi="Garamond"/>
-        </w:rPr>
-        <w:t>timestep</w:t>
-      </w:r>
-      <w:proofErr w:type="spellEnd"/>
-      <w:r>
-        <w:rPr>
-          <w:rFonts w:ascii="Garamond" w:hAnsi="Garamond"/>
-        </w:rPr>
-        <w:t xml:space="preserve"> (which is a model calibration parameter)</w:t>
+        <w:t xml:space="preserve"> and the user-specified total number of disturbance events per timestep (which is a model calibration parameter)</w:t>
       </w:r>
       <w:r>
         <w:rPr>

</xml_diff>